<commit_message>
Finishing stylecop errors fixing. Some corrections and adding to the Refactoring Documentation.docx and presentation BORON-GameFifteen.pptx
</commit_message>
<xml_diff>
--- a/Game-Fifteen/Refactoring Documentation.docx
+++ b/Game-Fifteen/Refactoring Documentation.docx
@@ -1,6 +1,6 @@
 
 <file path=word/document.xml><?xml version="1.0" encoding="utf-8"?>
-<w:document xmlns:wpc="http://schemas.microsoft.com/office/word/2010/wordprocessingCanvas" xmlns:mc="http://schemas.openxmlformats.org/markup-compatibility/2006" xmlns:o="urn:schemas-microsoft-com:office:office" xmlns:r="http://schemas.openxmlformats.org/officeDocument/2006/relationships" xmlns:m="http://schemas.openxmlformats.org/officeDocument/2006/math" xmlns:v="urn:schemas-microsoft-com:vml" xmlns:wp14="http://schemas.microsoft.com/office/word/2010/wordprocessingDrawing" xmlns:wp="http://schemas.openxmlformats.org/drawingml/2006/wordprocessingDrawing" xmlns:w10="urn:schemas-microsoft-com:office:word" xmlns:w="http://schemas.openxmlformats.org/wordprocessingml/2006/main" xmlns:w14="http://schemas.microsoft.com/office/word/2010/wordml" xmlns:wpg="http://schemas.microsoft.com/office/word/2010/wordprocessingGroup" xmlns:wpi="http://schemas.microsoft.com/office/word/2010/wordprocessingInk" xmlns:wne="http://schemas.microsoft.com/office/word/2006/wordml" xmlns:wps="http://schemas.microsoft.com/office/word/2010/wordprocessingShape" mc:Ignorable="w14 wp14">
+<w:document xmlns:ve="http://schemas.openxmlformats.org/markup-compatibility/2006" xmlns:o="urn:schemas-microsoft-com:office:office" xmlns:r="http://schemas.openxmlformats.org/officeDocument/2006/relationships" xmlns:m="http://schemas.openxmlformats.org/officeDocument/2006/math" xmlns:v="urn:schemas-microsoft-com:vml" xmlns:wp="http://schemas.openxmlformats.org/drawingml/2006/wordprocessingDrawing" xmlns:w10="urn:schemas-microsoft-com:office:word" xmlns:w="http://schemas.openxmlformats.org/wordprocessingml/2006/main" xmlns:wne="http://schemas.microsoft.com/office/word/2006/wordml">
   <w:body>
     <w:p>
       <w:pPr>
@@ -53,6 +53,7 @@
       <w:r>
         <w:t xml:space="preserve">Renamed the project to </w:t>
       </w:r>
+      <w:proofErr w:type="spellStart"/>
       <w:r>
         <w:rPr>
           <w:rFonts w:cs="Calibri"/>
@@ -60,6 +61,7 @@
         </w:rPr>
         <w:t>GameFifteen</w:t>
       </w:r>
+      <w:proofErr w:type="spellEnd"/>
       <w:r>
         <w:t>.</w:t>
       </w:r>
@@ -159,19 +161,56 @@
         <w:ind w:left="568" w:hanging="284"/>
       </w:pPr>
       <w:r>
-        <w:t>Create GameFifteenLiberary projectand move there all classes.</w:t>
-      </w:r>
-    </w:p>
-    <w:p>
-      <w:pPr>
-        <w:numPr>
-          <w:ilvl w:val="1"/>
-          <w:numId w:val="1"/>
-        </w:numPr>
-        <w:ind w:left="568" w:hanging="284"/>
-      </w:pPr>
-      <w:r>
-        <w:t>Change name from Console application to GameFifteen .</w:t>
+        <w:t xml:space="preserve">Create </w:t>
+      </w:r>
+      <w:proofErr w:type="spellStart"/>
+      <w:r>
+        <w:t>GameFifteenLiberary</w:t>
+      </w:r>
+      <w:proofErr w:type="spellEnd"/>
+      <w:r>
+        <w:t xml:space="preserve"> project</w:t>
+      </w:r>
+      <w:r>
+        <w:t xml:space="preserve"> </w:t>
+      </w:r>
+      <w:r>
+        <w:t>and move there all classes</w:t>
+      </w:r>
+      <w:r>
+        <w:t xml:space="preserve"> for generating the game there</w:t>
+      </w:r>
+      <w:r>
+        <w:t>.</w:t>
+      </w:r>
+    </w:p>
+    <w:p>
+      <w:pPr>
+        <w:numPr>
+          <w:ilvl w:val="1"/>
+          <w:numId w:val="1"/>
+        </w:numPr>
+        <w:ind w:left="568" w:hanging="284"/>
+      </w:pPr>
+      <w:r>
+        <w:t>Change name from Console application</w:t>
+      </w:r>
+      <w:r>
+        <w:t xml:space="preserve"> User Interface</w:t>
+      </w:r>
+      <w:r>
+        <w:t xml:space="preserve"> to </w:t>
+      </w:r>
+      <w:proofErr w:type="spellStart"/>
+      <w:r>
+        <w:t>GameFifteen</w:t>
+      </w:r>
+      <w:r>
+        <w:t>UI</w:t>
+      </w:r>
+      <w:proofErr w:type="spellEnd"/>
+      <w:r>
+        <w:t xml:space="preserve"> .</w:t>
       </w:r>
     </w:p>
     <w:p>
@@ -194,14 +233,10 @@
         <w:ind w:left="568" w:hanging="284"/>
       </w:pPr>
       <w:r>
-        <w:t xml:space="preserve">Removed all unneeded empty lines, e.g. in the method </w:t>
-      </w:r>
-      <w:r>
-        <w:rPr>
-          <w:b/>
-          <w:noProof/>
-        </w:rPr>
-        <w:t>PlayGame()</w:t>
+        <w:t xml:space="preserve">Removed all unneeded empty lines, e.g. in </w:t>
+      </w:r>
+      <w:r>
+        <w:t>all methods</w:t>
       </w:r>
       <w:r>
         <w:t>.</w:t>
@@ -247,7 +282,7 @@
           <w:top w:w="57" w:type="dxa"/>
           <w:bottom w:w="57" w:type="dxa"/>
         </w:tblCellMar>
-        <w:tblLook w:val="04A0" w:firstRow="1" w:lastRow="0" w:firstColumn="1" w:lastColumn="0" w:noHBand="0" w:noVBand="1"/>
+        <w:tblLook w:val="04A0"/>
       </w:tblPr>
       <w:tblGrid>
         <w:gridCol w:w="3867"/>
@@ -534,7 +569,24 @@
         <w:ind w:left="568" w:hanging="284"/>
       </w:pPr>
       <w:r>
-        <w:t>Appropriate names for fields, properties, methods, given. Renamed all constant fields, using PascalCase instead of ALL_CAPS.</w:t>
+        <w:t>Give a</w:t>
+      </w:r>
+      <w:r>
+        <w:t xml:space="preserve">ppropriate names </w:t>
+      </w:r>
+      <w:r>
+        <w:t>for fields, properties, methods</w:t>
+      </w:r>
+      <w:r>
+        <w:t xml:space="preserve">. Renamed all constant fields, using </w:t>
+      </w:r>
+      <w:proofErr w:type="spellStart"/>
+      <w:r>
+        <w:t>PascalCase</w:t>
+      </w:r>
+      <w:proofErr w:type="spellEnd"/>
+      <w:r>
+        <w:t xml:space="preserve"> instead of ALL_CAPS.</w:t>
       </w:r>
     </w:p>
     <w:p>
@@ -548,7 +600,7 @@
       <w:r>
         <w:t>Formatted all other elements of the source code according to the best practices introduced in the course “</w:t>
       </w:r>
-      <w:hyperlink r:id="rId6" w:history="1">
+      <w:hyperlink r:id="rId5" w:history="1">
         <w:r>
           <w:rPr>
             <w:rStyle w:val="Hyperlink"/>
@@ -574,11 +626,6 @@
     </w:p>
     <w:p>
       <w:pPr>
-        <w:ind w:left="568"/>
-      </w:pPr>
-    </w:p>
-    <w:p>
-      <w:pPr>
         <w:ind w:left="1080"/>
       </w:pPr>
     </w:p>
@@ -615,6 +662,12 @@
       </w:r>
       <w:r>
         <w:rPr>
+          <w:noProof/>
+        </w:rPr>
+        <w:t>Game</w:t>
+      </w:r>
+      <w:r>
+        <w:rPr>
           <w:b/>
           <w:noProof/>
         </w:rPr>
@@ -745,11 +798,16 @@
       <w:r>
         <w:t xml:space="preserve">Rename </w:t>
       </w:r>
+      <w:proofErr w:type="spellStart"/>
       <w:r>
         <w:t>s</w:t>
       </w:r>
       <w:r>
-        <w:t>witchedindexNumber field</w:t>
+        <w:t>witchedindexNumber</w:t>
+      </w:r>
+      <w:proofErr w:type="spellEnd"/>
+      <w:r>
+        <w:t xml:space="preserve"> field</w:t>
       </w:r>
       <w:r>
         <w:t xml:space="preserve"> to position.</w:t>
@@ -772,8 +830,21 @@
       <w:r>
         <w:t xml:space="preserve"> </w:t>
       </w:r>
-      <w:r>
-        <w:t>cnt field to movesCount.</w:t>
+      <w:proofErr w:type="spellStart"/>
+      <w:r>
+        <w:t>cnt</w:t>
+      </w:r>
+      <w:proofErr w:type="spellEnd"/>
+      <w:r>
+        <w:t xml:space="preserve"> field to </w:t>
+      </w:r>
+      <w:proofErr w:type="spellStart"/>
+      <w:r>
+        <w:t>movesCount</w:t>
+      </w:r>
+      <w:proofErr w:type="spellEnd"/>
+      <w:r>
+        <w:t>.</w:t>
       </w:r>
     </w:p>
     <w:p>
@@ -797,7 +868,23 @@
         <w:ind w:left="568" w:hanging="284"/>
       </w:pPr>
       <w:r>
-        <w:t>All freeTile appearances in fields and methods renamed to emptyTile.</w:t>
+        <w:t xml:space="preserve">All </w:t>
+      </w:r>
+      <w:proofErr w:type="spellStart"/>
+      <w:r>
+        <w:t>freeTile</w:t>
+      </w:r>
+      <w:proofErr w:type="spellEnd"/>
+      <w:r>
+        <w:t xml:space="preserve"> appearances in fields and methods renamed to </w:t>
+      </w:r>
+      <w:proofErr w:type="spellStart"/>
+      <w:r>
+        <w:t>emptyTile</w:t>
+      </w:r>
+      <w:proofErr w:type="spellEnd"/>
+      <w:r>
+        <w:t>.</w:t>
       </w:r>
     </w:p>
     <w:p>
@@ -810,31 +897,127 @@
       </w:pPr>
       <w:r>
         <w:lastRenderedPageBreak/>
-        <w:t>Rename tempTile fields, to currentTile. tileName and tileValue fields renamed to tileLabel.</w:t>
-      </w:r>
-    </w:p>
-    <w:p>
-      <w:pPr>
-        <w:numPr>
-          <w:ilvl w:val="1"/>
-          <w:numId w:val="1"/>
-        </w:numPr>
-        <w:ind w:left="568" w:hanging="284"/>
-      </w:pPr>
-      <w:r>
-        <w:t>Rename resultMatrix field in ShuffleMatrix() method, renamed to shuffledMatrix.</w:t>
-      </w:r>
-    </w:p>
-    <w:p>
-      <w:pPr>
-        <w:numPr>
-          <w:ilvl w:val="1"/>
-          <w:numId w:val="1"/>
-        </w:numPr>
-        <w:ind w:left="568" w:hanging="284"/>
-      </w:pPr>
-      <w:r>
-        <w:t>Rename isValidHorizontalNeighbour and isValidVerticalNeighbour to areValidHorizontalNeighbours and areValidVerticalNeighbours.</w:t>
+        <w:t xml:space="preserve">Rename </w:t>
+      </w:r>
+      <w:proofErr w:type="spellStart"/>
+      <w:r>
+        <w:t>tempTile</w:t>
+      </w:r>
+      <w:proofErr w:type="spellEnd"/>
+      <w:r>
+        <w:t xml:space="preserve"> fields, to </w:t>
+      </w:r>
+      <w:proofErr w:type="spellStart"/>
+      <w:r>
+        <w:t>currentTile</w:t>
+      </w:r>
+      <w:proofErr w:type="spellEnd"/>
+      <w:r>
+        <w:t xml:space="preserve">. </w:t>
+      </w:r>
+      <w:proofErr w:type="spellStart"/>
+      <w:r>
+        <w:t>tileName</w:t>
+      </w:r>
+      <w:proofErr w:type="spellEnd"/>
+      <w:r>
+        <w:t xml:space="preserve"> and </w:t>
+      </w:r>
+      <w:proofErr w:type="spellStart"/>
+      <w:r>
+        <w:t>tileValue</w:t>
+      </w:r>
+      <w:proofErr w:type="spellEnd"/>
+      <w:r>
+        <w:t xml:space="preserve"> fields renamed to </w:t>
+      </w:r>
+      <w:proofErr w:type="spellStart"/>
+      <w:r>
+        <w:t>tileLabel</w:t>
+      </w:r>
+      <w:proofErr w:type="spellEnd"/>
+      <w:r>
+        <w:t>.</w:t>
+      </w:r>
+    </w:p>
+    <w:p>
+      <w:pPr>
+        <w:numPr>
+          <w:ilvl w:val="1"/>
+          <w:numId w:val="1"/>
+        </w:numPr>
+        <w:ind w:left="568" w:hanging="284"/>
+      </w:pPr>
+      <w:r>
+        <w:t xml:space="preserve">Rename </w:t>
+      </w:r>
+      <w:proofErr w:type="spellStart"/>
+      <w:r>
+        <w:t>resultMatrix</w:t>
+      </w:r>
+      <w:proofErr w:type="spellEnd"/>
+      <w:r>
+        <w:t xml:space="preserve"> field in </w:t>
+      </w:r>
+      <w:proofErr w:type="spellStart"/>
+      <w:r>
+        <w:t>ShuffleMatrix</w:t>
+      </w:r>
+      <w:proofErr w:type="spellEnd"/>
+      <w:r>
+        <w:t xml:space="preserve">() method, renamed to </w:t>
+      </w:r>
+      <w:proofErr w:type="spellStart"/>
+      <w:r>
+        <w:t>shuffledMatrix</w:t>
+      </w:r>
+      <w:proofErr w:type="spellEnd"/>
+      <w:r>
+        <w:t>.</w:t>
+      </w:r>
+    </w:p>
+    <w:p>
+      <w:pPr>
+        <w:numPr>
+          <w:ilvl w:val="1"/>
+          <w:numId w:val="1"/>
+        </w:numPr>
+        <w:ind w:left="568" w:hanging="284"/>
+      </w:pPr>
+      <w:r>
+        <w:t xml:space="preserve">Rename </w:t>
+      </w:r>
+      <w:proofErr w:type="spellStart"/>
+      <w:r>
+        <w:t>isValidHorizontalNeighbour</w:t>
+      </w:r>
+      <w:proofErr w:type="spellEnd"/>
+      <w:r>
+        <w:t xml:space="preserve"> and </w:t>
+      </w:r>
+      <w:proofErr w:type="spellStart"/>
+      <w:r>
+        <w:t>isValidVerticalNeighbour</w:t>
+      </w:r>
+      <w:proofErr w:type="spellEnd"/>
+      <w:r>
+        <w:t xml:space="preserve"> to </w:t>
+      </w:r>
+      <w:proofErr w:type="spellStart"/>
+      <w:r>
+        <w:t>areValidHorizontalNeighbours</w:t>
+      </w:r>
+      <w:proofErr w:type="spellEnd"/>
+      <w:r>
+        <w:t xml:space="preserve"> and </w:t>
+      </w:r>
+      <w:proofErr w:type="spellStart"/>
+      <w:r>
+        <w:t>areValidVerticalNeighbours</w:t>
+      </w:r>
+      <w:proofErr w:type="spellEnd"/>
+      <w:r>
+        <w:t>.</w:t>
       </w:r>
     </w:p>
     <w:p>
@@ -875,83 +1058,189 @@
       <w:r>
         <w:t xml:space="preserve"> </w:t>
       </w:r>
-      <w:r>
-        <w:t>destinationTileValue field to tileLabel.</w:t>
-      </w:r>
-    </w:p>
-    <w:p>
-      <w:pPr>
-        <w:numPr>
-          <w:ilvl w:val="1"/>
-          <w:numId w:val="1"/>
-        </w:numPr>
-        <w:ind w:left="568" w:hanging="284"/>
-      </w:pPr>
-      <w:r>
-        <w:t>Rename isSuccessfulParsing field to isMovingCommand.</w:t>
-      </w:r>
-    </w:p>
-    <w:p>
-      <w:pPr>
-        <w:numPr>
-          <w:ilvl w:val="1"/>
-          <w:numId w:val="1"/>
-        </w:numPr>
-        <w:ind w:left="568" w:hanging="284"/>
-      </w:pPr>
-      <w:r>
-        <w:t xml:space="preserve">Rename rowCounter field </w:t>
-      </w:r>
-      <w:r>
-        <w:t>to currentColumn.</w:t>
-      </w:r>
-    </w:p>
-    <w:p>
-      <w:pPr>
-        <w:numPr>
-          <w:ilvl w:val="1"/>
-          <w:numId w:val="1"/>
-        </w:numPr>
-        <w:ind w:left="568" w:hanging="284"/>
-      </w:pPr>
-      <w:r>
-        <w:t xml:space="preserve">Rename currentElement to currentTile. </w:t>
-      </w:r>
-    </w:p>
-    <w:p>
-      <w:pPr>
-        <w:numPr>
-          <w:ilvl w:val="1"/>
-          <w:numId w:val="1"/>
-        </w:numPr>
-        <w:ind w:left="568" w:hanging="284"/>
-      </w:pPr>
-      <w:r>
-        <w:t>Rename tileLabelInt and parsedLabel fields to currentTileLabel.</w:t>
-      </w:r>
-    </w:p>
-    <w:p>
-      <w:pPr>
-        <w:numPr>
-          <w:ilvl w:val="1"/>
-          <w:numId w:val="1"/>
-        </w:numPr>
-        <w:ind w:left="568" w:hanging="284"/>
-      </w:pPr>
-      <w:r>
-        <w:t>Change method name CommandType to IsCommandValid.</w:t>
-      </w:r>
-    </w:p>
-    <w:p>
-      <w:pPr>
-        <w:numPr>
-          <w:ilvl w:val="1"/>
-          <w:numId w:val="1"/>
-        </w:numPr>
-        <w:ind w:left="568" w:hanging="284"/>
-      </w:pPr>
-      <w:r>
-        <w:t>scoreboardLine is changed</w:t>
+      <w:proofErr w:type="spellStart"/>
+      <w:r>
+        <w:t>destinationTileValue</w:t>
+      </w:r>
+      <w:proofErr w:type="spellEnd"/>
+      <w:r>
+        <w:t xml:space="preserve"> field to </w:t>
+      </w:r>
+      <w:proofErr w:type="spellStart"/>
+      <w:r>
+        <w:t>tileLabel</w:t>
+      </w:r>
+      <w:proofErr w:type="spellEnd"/>
+      <w:r>
+        <w:t>.</w:t>
+      </w:r>
+    </w:p>
+    <w:p>
+      <w:pPr>
+        <w:numPr>
+          <w:ilvl w:val="1"/>
+          <w:numId w:val="1"/>
+        </w:numPr>
+        <w:ind w:left="568" w:hanging="284"/>
+      </w:pPr>
+      <w:r>
+        <w:t xml:space="preserve">Rename </w:t>
+      </w:r>
+      <w:proofErr w:type="spellStart"/>
+      <w:r>
+        <w:t>isSuccessfulParsing</w:t>
+      </w:r>
+      <w:proofErr w:type="spellEnd"/>
+      <w:r>
+        <w:t xml:space="preserve"> field to </w:t>
+      </w:r>
+      <w:proofErr w:type="spellStart"/>
+      <w:r>
+        <w:t>isMovingCommand</w:t>
+      </w:r>
+      <w:proofErr w:type="spellEnd"/>
+      <w:r>
+        <w:t>.</w:t>
+      </w:r>
+    </w:p>
+    <w:p>
+      <w:pPr>
+        <w:numPr>
+          <w:ilvl w:val="1"/>
+          <w:numId w:val="1"/>
+        </w:numPr>
+        <w:ind w:left="568" w:hanging="284"/>
+      </w:pPr>
+      <w:r>
+        <w:t xml:space="preserve">Rename </w:t>
+      </w:r>
+      <w:proofErr w:type="spellStart"/>
+      <w:r>
+        <w:t>rowCounter</w:t>
+      </w:r>
+      <w:proofErr w:type="spellEnd"/>
+      <w:r>
+        <w:t xml:space="preserve"> field </w:t>
+      </w:r>
+      <w:r>
+        <w:t xml:space="preserve">to </w:t>
+      </w:r>
+      <w:proofErr w:type="spellStart"/>
+      <w:r>
+        <w:t>currentColumn</w:t>
+      </w:r>
+      <w:proofErr w:type="spellEnd"/>
+      <w:r>
+        <w:t>.</w:t>
+      </w:r>
+    </w:p>
+    <w:p>
+      <w:pPr>
+        <w:numPr>
+          <w:ilvl w:val="1"/>
+          <w:numId w:val="1"/>
+        </w:numPr>
+        <w:ind w:left="568" w:hanging="284"/>
+      </w:pPr>
+      <w:r>
+        <w:t xml:space="preserve">Rename </w:t>
+      </w:r>
+      <w:proofErr w:type="spellStart"/>
+      <w:r>
+        <w:t>currentElement</w:t>
+      </w:r>
+      <w:proofErr w:type="spellEnd"/>
+      <w:r>
+        <w:t xml:space="preserve"> to </w:t>
+      </w:r>
+      <w:proofErr w:type="spellStart"/>
+      <w:r>
+        <w:t>currentTile</w:t>
+      </w:r>
+      <w:proofErr w:type="spellEnd"/>
+      <w:r>
+        <w:t xml:space="preserve">. </w:t>
+      </w:r>
+    </w:p>
+    <w:p>
+      <w:pPr>
+        <w:numPr>
+          <w:ilvl w:val="1"/>
+          <w:numId w:val="1"/>
+        </w:numPr>
+        <w:ind w:left="568" w:hanging="284"/>
+      </w:pPr>
+      <w:r>
+        <w:t xml:space="preserve">Rename </w:t>
+      </w:r>
+      <w:proofErr w:type="spellStart"/>
+      <w:r>
+        <w:t>tileLabelInt</w:t>
+      </w:r>
+      <w:proofErr w:type="spellEnd"/>
+      <w:r>
+        <w:t xml:space="preserve"> and </w:t>
+      </w:r>
+      <w:proofErr w:type="spellStart"/>
+      <w:r>
+        <w:t>parsedLabel</w:t>
+      </w:r>
+      <w:proofErr w:type="spellEnd"/>
+      <w:r>
+        <w:t xml:space="preserve"> fields to </w:t>
+      </w:r>
+      <w:proofErr w:type="spellStart"/>
+      <w:r>
+        <w:t>currentTileLabel</w:t>
+      </w:r>
+      <w:proofErr w:type="spellEnd"/>
+      <w:r>
+        <w:t>.</w:t>
+      </w:r>
+    </w:p>
+    <w:p>
+      <w:pPr>
+        <w:numPr>
+          <w:ilvl w:val="1"/>
+          <w:numId w:val="1"/>
+        </w:numPr>
+        <w:ind w:left="568" w:hanging="284"/>
+      </w:pPr>
+      <w:r>
+        <w:t xml:space="preserve">Change method name </w:t>
+      </w:r>
+      <w:proofErr w:type="spellStart"/>
+      <w:r>
+        <w:t>CommandType</w:t>
+      </w:r>
+      <w:proofErr w:type="spellEnd"/>
+      <w:r>
+        <w:t xml:space="preserve"> to </w:t>
+      </w:r>
+      <w:proofErr w:type="spellStart"/>
+      <w:r>
+        <w:t>IsCommandValid</w:t>
+      </w:r>
+      <w:proofErr w:type="spellEnd"/>
+      <w:r>
+        <w:t>.</w:t>
+      </w:r>
+    </w:p>
+    <w:p>
+      <w:pPr>
+        <w:numPr>
+          <w:ilvl w:val="1"/>
+          <w:numId w:val="1"/>
+        </w:numPr>
+        <w:ind w:left="568" w:hanging="284"/>
+      </w:pPr>
+      <w:proofErr w:type="spellStart"/>
+      <w:r>
+        <w:t>scoreboardLine</w:t>
+      </w:r>
+      <w:proofErr w:type="spellEnd"/>
+      <w:r>
+        <w:t xml:space="preserve"> is changed</w:t>
       </w:r>
       <w:r>
         <w:t xml:space="preserve"> </w:t>
@@ -960,36 +1249,247 @@
         <w:t>and</w:t>
       </w:r>
       <w:r>
-        <w:t xml:space="preserve"> concatenate of string to string.Format</w:t>
-      </w:r>
-    </w:p>
-    <w:p>
-      <w:pPr>
-        <w:numPr>
-          <w:ilvl w:val="1"/>
-          <w:numId w:val="1"/>
-        </w:numPr>
-        <w:ind w:left="568" w:hanging="284"/>
-      </w:pPr>
-      <w:r>
-        <w:t>Enum members renamed from camelCase to PascalCase.</w:t>
-      </w:r>
-    </w:p>
-    <w:p>
-      <w:pPr>
+        <w:t xml:space="preserve"> concatenate of string to </w:t>
+      </w:r>
+      <w:proofErr w:type="spellStart"/>
+      <w:r>
+        <w:t>string.Format</w:t>
+      </w:r>
+      <w:proofErr w:type="spellEnd"/>
+    </w:p>
+    <w:p>
+      <w:pPr>
+        <w:numPr>
+          <w:ilvl w:val="1"/>
+          <w:numId w:val="1"/>
+        </w:numPr>
+        <w:ind w:left="568" w:hanging="284"/>
+      </w:pPr>
+      <w:proofErr w:type="spellStart"/>
+      <w:r>
+        <w:t>Enum</w:t>
+      </w:r>
+      <w:proofErr w:type="spellEnd"/>
+      <w:r>
+        <w:t xml:space="preserve"> members renamed from </w:t>
+      </w:r>
+      <w:proofErr w:type="spellStart"/>
+      <w:r>
+        <w:t>camelCase</w:t>
+      </w:r>
+      <w:proofErr w:type="spellEnd"/>
+      <w:r>
+        <w:t xml:space="preserve"> to </w:t>
+      </w:r>
+      <w:proofErr w:type="spellStart"/>
+      <w:r>
+        <w:t>PascalCase</w:t>
+      </w:r>
+      <w:proofErr w:type="spellEnd"/>
+      <w:r>
+        <w:t>.</w:t>
+      </w:r>
+    </w:p>
+    <w:p>
+      <w:pPr>
+        <w:pStyle w:val="ListParagraph"/>
         <w:numPr>
           <w:ilvl w:val="0"/>
           <w:numId w:val="1"/>
         </w:numPr>
       </w:pPr>
       <w:r>
+        <w:t>Refact</w:t>
+      </w:r>
+      <w:r>
+        <w:t>o</w:t>
+      </w:r>
+      <w:r>
+        <w:t>ring</w:t>
+      </w:r>
+      <w:r>
+        <w:t xml:space="preserve"> and correct some bugs in</w:t>
+      </w:r>
+      <w:r>
+        <w:t xml:space="preserve"> methods</w:t>
+      </w:r>
+      <w:r>
+        <w:t>:</w:t>
+      </w:r>
+    </w:p>
+    <w:p>
+      <w:pPr>
+        <w:pStyle w:val="ListParagraph"/>
+        <w:numPr>
+          <w:ilvl w:val="0"/>
+          <w:numId w:val="3"/>
+        </w:numPr>
+        <w:ind w:left="567" w:hanging="283"/>
+      </w:pPr>
+      <w:r>
+        <w:t>Refacto</w:t>
+      </w:r>
+      <w:r>
+        <w:t xml:space="preserve">ring if statements at </w:t>
+      </w:r>
+      <w:proofErr w:type="spellStart"/>
+      <w:r>
+        <w:t>PlayGameFifteen.cs</w:t>
+      </w:r>
+      <w:proofErr w:type="spellEnd"/>
+      <w:r>
+        <w:t>.</w:t>
+      </w:r>
+    </w:p>
+    <w:p>
+      <w:pPr>
+        <w:pStyle w:val="ListParagraph"/>
+        <w:numPr>
+          <w:ilvl w:val="0"/>
+          <w:numId w:val="3"/>
+        </w:numPr>
+        <w:ind w:left="567" w:hanging="283"/>
+      </w:pPr>
+      <w:r>
+        <w:t>Refacto</w:t>
+      </w:r>
+      <w:r>
+        <w:t xml:space="preserve">ring </w:t>
+      </w:r>
+      <w:proofErr w:type="spellStart"/>
+      <w:r>
+        <w:t>AreValidNeighbours</w:t>
+      </w:r>
+      <w:proofErr w:type="spellEnd"/>
+      <w:r>
+        <w:t xml:space="preserve"> method.</w:t>
+      </w:r>
+    </w:p>
+    <w:p>
+      <w:pPr>
+        <w:pStyle w:val="ListParagraph"/>
+        <w:numPr>
+          <w:ilvl w:val="0"/>
+          <w:numId w:val="3"/>
+        </w:numPr>
+        <w:ind w:left="567" w:hanging="283"/>
+      </w:pPr>
+      <w:r>
+        <w:t xml:space="preserve">Make </w:t>
+      </w:r>
+      <w:proofErr w:type="spellStart"/>
+      <w:r>
+        <w:t>DeleteAllExceptTopFivePlayers</w:t>
+      </w:r>
+      <w:proofErr w:type="spellEnd"/>
+      <w:r>
+        <w:t xml:space="preserve"> method to private and call it every time when add player. We mustn't have more than 5 player in Player list.</w:t>
+      </w:r>
+    </w:p>
+    <w:p>
+      <w:pPr>
+        <w:pStyle w:val="ListParagraph"/>
+        <w:numPr>
+          <w:ilvl w:val="0"/>
+          <w:numId w:val="3"/>
+        </w:numPr>
+        <w:ind w:left="567" w:hanging="283"/>
+      </w:pPr>
+      <w:r>
+        <w:t xml:space="preserve">Add </w:t>
+      </w:r>
+      <w:proofErr w:type="spellStart"/>
+      <w:r>
+        <w:t>CheckPlayerScores</w:t>
+      </w:r>
+      <w:proofErr w:type="spellEnd"/>
+      <w:r>
+        <w:t xml:space="preserve"> method to check if player must be added to playlist, and use it in </w:t>
+      </w:r>
+      <w:proofErr w:type="spellStart"/>
+      <w:r>
+        <w:t>PlayGameFifteen</w:t>
+      </w:r>
+      <w:proofErr w:type="spellEnd"/>
+      <w:r>
+        <w:t xml:space="preserve"> to ask for player name.</w:t>
+      </w:r>
+    </w:p>
+    <w:p>
+      <w:pPr>
+        <w:pStyle w:val="ListParagraph"/>
+        <w:numPr>
+          <w:ilvl w:val="0"/>
+          <w:numId w:val="3"/>
+        </w:numPr>
+        <w:ind w:left="567" w:hanging="283"/>
+      </w:pPr>
+      <w:r>
+        <w:t xml:space="preserve">Add </w:t>
+      </w:r>
+      <w:proofErr w:type="spellStart"/>
+      <w:r>
+        <w:t>AssemblyInfo.cs</w:t>
+      </w:r>
+      <w:proofErr w:type="spellEnd"/>
+      <w:r>
+        <w:t xml:space="preserve"> to the project</w:t>
+      </w:r>
+      <w:r>
+        <w:t xml:space="preserve"> so we could add internal method visible for test class</w:t>
+      </w:r>
+      <w:r>
+        <w:t>.</w:t>
+      </w:r>
+    </w:p>
+    <w:p>
+      <w:pPr>
+        <w:pStyle w:val="ListParagraph"/>
+        <w:numPr>
+          <w:ilvl w:val="0"/>
+          <w:numId w:val="3"/>
+        </w:numPr>
+        <w:ind w:left="567" w:hanging="283"/>
+      </w:pPr>
+      <w:r>
+        <w:t xml:space="preserve">Add </w:t>
+      </w:r>
+      <w:proofErr w:type="spellStart"/>
+      <w:r>
+        <w:t>ClearPlayers</w:t>
+      </w:r>
+      <w:proofErr w:type="spellEnd"/>
+      <w:r>
+        <w:t xml:space="preserve"> internal method and add it to be visible for test class </w:t>
+      </w:r>
+      <w:proofErr w:type="spellStart"/>
+      <w:r>
+        <w:t>GameFifteenUnitTests</w:t>
+      </w:r>
+      <w:proofErr w:type="spellEnd"/>
+    </w:p>
+    <w:p>
+      <w:pPr>
+        <w:pStyle w:val="ListParagraph"/>
+        <w:numPr>
+          <w:ilvl w:val="0"/>
+          <w:numId w:val="3"/>
+        </w:numPr>
+        <w:ind w:left="567" w:hanging="283"/>
+      </w:pPr>
+      <w:r>
+        <w:t>Correct Players list Sort, it is not working.</w:t>
+      </w:r>
+    </w:p>
+    <w:p>
+      <w:pPr>
+        <w:numPr>
+          <w:ilvl w:val="0"/>
+          <w:numId w:val="1"/>
+        </w:numPr>
+      </w:pPr>
+      <w:r>
         <w:t>Introduced constants:</w:t>
-      </w:r>
-      <w:r>
-        <w:rPr>
-          <w:noProof/>
-        </w:rPr>
-        <w:t xml:space="preserve"> </w:t>
       </w:r>
     </w:p>
     <w:p>
@@ -1128,8 +1628,35 @@
         </w:numPr>
       </w:pPr>
       <w:r>
-        <w:t>Remove Empty Tile constructor and correct DetermineEmptyTile and change it to GetEmptyTile</w:t>
-      </w:r>
+        <w:t xml:space="preserve">Remove Empty Tile constructor and correct </w:t>
+      </w:r>
+      <w:proofErr w:type="spellStart"/>
+      <w:r>
+        <w:t>DetermineEmptyTile</w:t>
+      </w:r>
+      <w:proofErr w:type="spellEnd"/>
+      <w:r>
+        <w:t xml:space="preserve"> and change </w:t>
+      </w:r>
+      <w:proofErr w:type="spellStart"/>
+      <w:r>
+        <w:t>it</w:t>
+      </w:r>
+      <w:r>
+        <w:t>'s</w:t>
+      </w:r>
+      <w:proofErr w:type="spellEnd"/>
+      <w:r>
+        <w:t xml:space="preserve"> name</w:t>
+      </w:r>
+      <w:r>
+        <w:t xml:space="preserve"> to </w:t>
+      </w:r>
+      <w:proofErr w:type="spellStart"/>
+      <w:r>
+        <w:t>GetEmptyTile</w:t>
+      </w:r>
+      <w:proofErr w:type="spellEnd"/>
       <w:r>
         <w:t>.</w:t>
       </w:r>
@@ -1143,7 +1670,15 @@
         </w:numPr>
       </w:pPr>
       <w:r>
-        <w:t>Remove GenerateNeighbourTilesList - it is unneeded.</w:t>
+        <w:t xml:space="preserve">Remove </w:t>
+      </w:r>
+      <w:proofErr w:type="spellStart"/>
+      <w:r>
+        <w:t>GenerateNeighbourTilesList</w:t>
+      </w:r>
+      <w:proofErr w:type="spellEnd"/>
+      <w:r>
+        <w:t xml:space="preserve"> - it is unneeded.</w:t>
       </w:r>
     </w:p>
     <w:p>
@@ -1154,8 +1689,13 @@
           <w:numId w:val="2"/>
         </w:numPr>
       </w:pPr>
-      <w:r>
-        <w:t>TilePositionValidation method removed.</w:t>
+      <w:proofErr w:type="spellStart"/>
+      <w:r>
+        <w:t>TilePositionValidation</w:t>
+      </w:r>
+      <w:proofErr w:type="spellEnd"/>
+      <w:r>
+        <w:t xml:space="preserve"> method removed.</w:t>
       </w:r>
     </w:p>
     <w:p>
@@ -1167,7 +1707,90 @@
         </w:numPr>
       </w:pPr>
       <w:r>
-        <w:t>Change name PrintScoreboard method from print to the console to return string.</w:t>
+        <w:lastRenderedPageBreak/>
+        <w:t xml:space="preserve">Change name </w:t>
+      </w:r>
+      <w:proofErr w:type="spellStart"/>
+      <w:r>
+        <w:t>PrintScoreboard</w:t>
+      </w:r>
+      <w:proofErr w:type="spellEnd"/>
+      <w:r>
+        <w:t xml:space="preserve"> method from print to the console to return string.</w:t>
+      </w:r>
+    </w:p>
+    <w:p>
+      <w:pPr>
+        <w:numPr>
+          <w:ilvl w:val="0"/>
+          <w:numId w:val="2"/>
+        </w:numPr>
+      </w:pPr>
+      <w:r>
+        <w:t xml:space="preserve">Remove class Command and change method </w:t>
+      </w:r>
+      <w:proofErr w:type="spellStart"/>
+      <w:r>
+        <w:t>isValidCommand</w:t>
+      </w:r>
+      <w:proofErr w:type="spellEnd"/>
+      <w:r>
+        <w:t xml:space="preserve"> to one enumeration checking for validate it</w:t>
+      </w:r>
+      <w:r>
+        <w:t>.</w:t>
+      </w:r>
+    </w:p>
+    <w:p>
+      <w:pPr>
+        <w:numPr>
+          <w:ilvl w:val="0"/>
+          <w:numId w:val="2"/>
+        </w:numPr>
+      </w:pPr>
+      <w:r>
+        <w:t>C</w:t>
+      </w:r>
+      <w:r>
+        <w:t xml:space="preserve">hange </w:t>
+      </w:r>
+      <w:proofErr w:type="spellStart"/>
+      <w:r>
+        <w:t>MoveTiles</w:t>
+      </w:r>
+      <w:proofErr w:type="spellEnd"/>
+      <w:r>
+        <w:t xml:space="preserve"> method logic</w:t>
+      </w:r>
+      <w:r>
+        <w:t>.</w:t>
+      </w:r>
+    </w:p>
+    <w:p>
+      <w:pPr>
+        <w:numPr>
+          <w:ilvl w:val="0"/>
+          <w:numId w:val="2"/>
+        </w:numPr>
+      </w:pPr>
+      <w:r>
+        <w:t xml:space="preserve">Remove </w:t>
+      </w:r>
+      <w:proofErr w:type="spellStart"/>
+      <w:r>
+        <w:t>dublicated</w:t>
+      </w:r>
+      <w:proofErr w:type="spellEnd"/>
+      <w:r>
+        <w:t xml:space="preserve"> method </w:t>
+      </w:r>
+      <w:proofErr w:type="spellStart"/>
+      <w:r>
+        <w:t>AreValidNeighbours</w:t>
+      </w:r>
+      <w:proofErr w:type="spellEnd"/>
+      <w:r>
+        <w:t>().</w:t>
       </w:r>
     </w:p>
     <w:p>
@@ -1183,7 +1806,37 @@
         </w:numPr>
       </w:pPr>
       <w:r>
-        <w:t>Remove class Command and change method isValidCommand to one enumeration checking for validate it</w:t>
+        <w:t xml:space="preserve">XML Documentation headers added to classes Tile, Scoreboard, </w:t>
+      </w:r>
+      <w:proofErr w:type="spellStart"/>
+      <w:r>
+        <w:t>PlayGameFifteen</w:t>
+      </w:r>
+      <w:proofErr w:type="spellEnd"/>
+      <w:r>
+        <w:t xml:space="preserve">, </w:t>
+      </w:r>
+      <w:proofErr w:type="spellStart"/>
+      <w:r>
+        <w:t>MatrixGenerator</w:t>
+      </w:r>
+      <w:proofErr w:type="spellEnd"/>
+      <w:r>
+        <w:t xml:space="preserve">, </w:t>
+      </w:r>
+      <w:proofErr w:type="spellStart"/>
+      <w:r>
+        <w:t>Gameplay</w:t>
+      </w:r>
+      <w:proofErr w:type="spellEnd"/>
+      <w:r>
+        <w:t>, Player and</w:t>
+      </w:r>
+      <w:r>
+        <w:t xml:space="preserve"> Scoreboard</w:t>
+      </w:r>
+      <w:r>
+        <w:t xml:space="preserve"> and all their methods, properties and constructors</w:t>
       </w:r>
       <w:r>
         <w:t>.</w:t>
@@ -1197,62 +1850,62 @@
         </w:numPr>
       </w:pPr>
       <w:r>
-        <w:t>XML Documentation headers added to classes Tile, Scoreboard, PlayGameFifteen, MatrixGenerator, Gameplay, Player and</w:t>
-      </w:r>
-      <w:r>
-        <w:t xml:space="preserve"> Scoreboard</w:t>
-      </w:r>
+        <w:t>Unit Tests added</w:t>
+      </w:r>
+      <w:r>
+        <w:t xml:space="preserve"> -</w:t>
+      </w:r>
+      <w:r>
+        <w:t xml:space="preserve"> </w:t>
+      </w:r>
+      <w:proofErr w:type="spellStart"/>
+      <w:r>
+        <w:t>GamePlayTest</w:t>
+      </w:r>
+      <w:proofErr w:type="spellEnd"/>
+      <w:r>
+        <w:t xml:space="preserve">, </w:t>
+      </w:r>
+      <w:proofErr w:type="spellStart"/>
+      <w:r>
+        <w:t>MatrixGeneratrTest</w:t>
+      </w:r>
+      <w:proofErr w:type="spellEnd"/>
+      <w:r>
+        <w:t xml:space="preserve">, </w:t>
+      </w:r>
+      <w:proofErr w:type="spellStart"/>
+      <w:r>
+        <w:t>ScoreboardTest</w:t>
+      </w:r>
+      <w:proofErr w:type="spellEnd"/>
+      <w:r>
+        <w:t xml:space="preserve">, </w:t>
+      </w:r>
+      <w:proofErr w:type="spellStart"/>
+      <w:r>
+        <w:t>TileTest</w:t>
+      </w:r>
+      <w:proofErr w:type="spellEnd"/>
+      <w:r>
+        <w:t xml:space="preserve">, </w:t>
+      </w:r>
+      <w:proofErr w:type="spellStart"/>
+      <w:r>
+        <w:t>Player</w:t>
+      </w:r>
+      <w:r>
+        <w:t>Test</w:t>
+      </w:r>
+      <w:proofErr w:type="spellEnd"/>
       <w:r>
         <w:t>.</w:t>
       </w:r>
     </w:p>
     <w:p>
       <w:pPr>
-        <w:numPr>
-          <w:ilvl w:val="0"/>
-          <w:numId w:val="1"/>
-        </w:numPr>
-      </w:pPr>
-      <w:r>
-        <w:t xml:space="preserve">Unit Tests added GamePlayTest, MatrixGeneratrTest, ScoreboardTest, TileTest, </w:t>
-      </w:r>
-      <w:r>
-        <w:t>Player</w:t>
-      </w:r>
-      <w:r>
-        <w:t>Test.</w:t>
-      </w:r>
-    </w:p>
-    <w:p>
-      <w:pPr>
-        <w:numPr>
-          <w:ilvl w:val="0"/>
-          <w:numId w:val="1"/>
-        </w:numPr>
-      </w:pPr>
-      <w:r>
-        <w:t xml:space="preserve">Moved method </w:t>
-      </w:r>
-      <w:r>
-        <w:rPr>
-          <w:b/>
-          <w:noProof/>
-        </w:rPr>
-        <w:t>GenerateRandomNumber(int start, int end)</w:t>
-      </w:r>
-      <w:r>
-        <w:t xml:space="preserve"> to separate class </w:t>
-      </w:r>
-      <w:r>
-        <w:rPr>
-          <w:b/>
-          <w:noProof/>
-        </w:rPr>
-        <w:t>RandomUtils</w:t>
-      </w:r>
-      <w:r>
-        <w:t>.</w:t>
-      </w:r>
+        <w:ind w:left="360"/>
+      </w:pPr>
       <w:bookmarkStart w:id="0" w:name="_GoBack"/>
       <w:bookmarkEnd w:id="0"/>
     </w:p>
@@ -1267,8 +1920,121 @@
 </file>
 
 <file path=word/numbering.xml><?xml version="1.0" encoding="utf-8"?>
-<w:numbering xmlns:wpc="http://schemas.microsoft.com/office/word/2010/wordprocessingCanvas" xmlns:mc="http://schemas.openxmlformats.org/markup-compatibility/2006" xmlns:o="urn:schemas-microsoft-com:office:office" xmlns:r="http://schemas.openxmlformats.org/officeDocument/2006/relationships" xmlns:m="http://schemas.openxmlformats.org/officeDocument/2006/math" xmlns:v="urn:schemas-microsoft-com:vml" xmlns:wp14="http://schemas.microsoft.com/office/word/2010/wordprocessingDrawing" xmlns:wp="http://schemas.openxmlformats.org/drawingml/2006/wordprocessingDrawing" xmlns:w10="urn:schemas-microsoft-com:office:word" xmlns:w="http://schemas.openxmlformats.org/wordprocessingml/2006/main" xmlns:w14="http://schemas.microsoft.com/office/word/2010/wordml" xmlns:wpg="http://schemas.microsoft.com/office/word/2010/wordprocessingGroup" xmlns:wpi="http://schemas.microsoft.com/office/word/2010/wordprocessingInk" xmlns:wne="http://schemas.microsoft.com/office/word/2006/wordml" xmlns:wps="http://schemas.microsoft.com/office/word/2010/wordprocessingShape" mc:Ignorable="w14 wp14">
+<w:numbering xmlns:ve="http://schemas.openxmlformats.org/markup-compatibility/2006" xmlns:o="urn:schemas-microsoft-com:office:office" xmlns:r="http://schemas.openxmlformats.org/officeDocument/2006/relationships" xmlns:m="http://schemas.openxmlformats.org/officeDocument/2006/math" xmlns:v="urn:schemas-microsoft-com:vml" xmlns:wp="http://schemas.openxmlformats.org/drawingml/2006/wordprocessingDrawing" xmlns:w10="urn:schemas-microsoft-com:office:word" xmlns:w="http://schemas.openxmlformats.org/wordprocessingml/2006/main" xmlns:wne="http://schemas.microsoft.com/office/word/2006/wordml">
   <w:abstractNum w:abstractNumId="0">
+    <w:nsid w:val="305151E2"/>
+    <w:multiLevelType w:val="hybridMultilevel"/>
+    <w:tmpl w:val="14A8EF24"/>
+    <w:lvl w:ilvl="0" w:tplc="04090001">
+      <w:start w:val="1"/>
+      <w:numFmt w:val="bullet"/>
+      <w:lvlText w:val=""/>
+      <w:lvlJc w:val="left"/>
+      <w:pPr>
+        <w:ind w:left="1139" w:hanging="360"/>
+      </w:pPr>
+      <w:rPr>
+        <w:rFonts w:ascii="Symbol" w:hAnsi="Symbol" w:hint="default"/>
+      </w:rPr>
+    </w:lvl>
+    <w:lvl w:ilvl="1" w:tplc="04090003" w:tentative="1">
+      <w:start w:val="1"/>
+      <w:numFmt w:val="bullet"/>
+      <w:lvlText w:val="o"/>
+      <w:lvlJc w:val="left"/>
+      <w:pPr>
+        <w:ind w:left="1859" w:hanging="360"/>
+      </w:pPr>
+      <w:rPr>
+        <w:rFonts w:ascii="Courier New" w:hAnsi="Courier New" w:cs="Courier New" w:hint="default"/>
+      </w:rPr>
+    </w:lvl>
+    <w:lvl w:ilvl="2" w:tplc="04090005" w:tentative="1">
+      <w:start w:val="1"/>
+      <w:numFmt w:val="bullet"/>
+      <w:lvlText w:val=""/>
+      <w:lvlJc w:val="left"/>
+      <w:pPr>
+        <w:ind w:left="2579" w:hanging="360"/>
+      </w:pPr>
+      <w:rPr>
+        <w:rFonts w:ascii="Wingdings" w:hAnsi="Wingdings" w:hint="default"/>
+      </w:rPr>
+    </w:lvl>
+    <w:lvl w:ilvl="3" w:tplc="04090001" w:tentative="1">
+      <w:start w:val="1"/>
+      <w:numFmt w:val="bullet"/>
+      <w:lvlText w:val=""/>
+      <w:lvlJc w:val="left"/>
+      <w:pPr>
+        <w:ind w:left="3299" w:hanging="360"/>
+      </w:pPr>
+      <w:rPr>
+        <w:rFonts w:ascii="Symbol" w:hAnsi="Symbol" w:hint="default"/>
+      </w:rPr>
+    </w:lvl>
+    <w:lvl w:ilvl="4" w:tplc="04090003" w:tentative="1">
+      <w:start w:val="1"/>
+      <w:numFmt w:val="bullet"/>
+      <w:lvlText w:val="o"/>
+      <w:lvlJc w:val="left"/>
+      <w:pPr>
+        <w:ind w:left="4019" w:hanging="360"/>
+      </w:pPr>
+      <w:rPr>
+        <w:rFonts w:ascii="Courier New" w:hAnsi="Courier New" w:cs="Courier New" w:hint="default"/>
+      </w:rPr>
+    </w:lvl>
+    <w:lvl w:ilvl="5" w:tplc="04090005" w:tentative="1">
+      <w:start w:val="1"/>
+      <w:numFmt w:val="bullet"/>
+      <w:lvlText w:val=""/>
+      <w:lvlJc w:val="left"/>
+      <w:pPr>
+        <w:ind w:left="4739" w:hanging="360"/>
+      </w:pPr>
+      <w:rPr>
+        <w:rFonts w:ascii="Wingdings" w:hAnsi="Wingdings" w:hint="default"/>
+      </w:rPr>
+    </w:lvl>
+    <w:lvl w:ilvl="6" w:tplc="04090001" w:tentative="1">
+      <w:start w:val="1"/>
+      <w:numFmt w:val="bullet"/>
+      <w:lvlText w:val=""/>
+      <w:lvlJc w:val="left"/>
+      <w:pPr>
+        <w:ind w:left="5459" w:hanging="360"/>
+      </w:pPr>
+      <w:rPr>
+        <w:rFonts w:ascii="Symbol" w:hAnsi="Symbol" w:hint="default"/>
+      </w:rPr>
+    </w:lvl>
+    <w:lvl w:ilvl="7" w:tplc="04090003" w:tentative="1">
+      <w:start w:val="1"/>
+      <w:numFmt w:val="bullet"/>
+      <w:lvlText w:val="o"/>
+      <w:lvlJc w:val="left"/>
+      <w:pPr>
+        <w:ind w:left="6179" w:hanging="360"/>
+      </w:pPr>
+      <w:rPr>
+        <w:rFonts w:ascii="Courier New" w:hAnsi="Courier New" w:cs="Courier New" w:hint="default"/>
+      </w:rPr>
+    </w:lvl>
+    <w:lvl w:ilvl="8" w:tplc="04090005" w:tentative="1">
+      <w:start w:val="1"/>
+      <w:numFmt w:val="bullet"/>
+      <w:lvlText w:val=""/>
+      <w:lvlJc w:val="left"/>
+      <w:pPr>
+        <w:ind w:left="6899" w:hanging="360"/>
+      </w:pPr>
+      <w:rPr>
+        <w:rFonts w:ascii="Wingdings" w:hAnsi="Wingdings" w:hint="default"/>
+      </w:rPr>
+    </w:lvl>
+  </w:abstractNum>
+  <w:abstractNum w:abstractNumId="1">
     <w:nsid w:val="38264E9C"/>
     <w:multiLevelType w:val="hybridMultilevel"/>
     <w:tmpl w:val="459277A4"/>
@@ -1357,7 +2123,7 @@
       </w:pPr>
     </w:lvl>
   </w:abstractNum>
-  <w:abstractNum w:abstractNumId="1">
+  <w:abstractNum w:abstractNumId="2">
     <w:nsid w:val="7AF01598"/>
     <w:multiLevelType w:val="hybridMultilevel"/>
     <w:tmpl w:val="46AED1C0"/>
@@ -1471,16 +2237,19 @@
     </w:lvl>
   </w:abstractNum>
   <w:num w:numId="1">
-    <w:abstractNumId w:val="0"/>
+    <w:abstractNumId w:val="1"/>
   </w:num>
   <w:num w:numId="2">
-    <w:abstractNumId w:val="1"/>
+    <w:abstractNumId w:val="2"/>
+  </w:num>
+  <w:num w:numId="3">
+    <w:abstractNumId w:val="0"/>
   </w:num>
 </w:numbering>
 </file>
 
 <file path=word/styles.xml><?xml version="1.0" encoding="utf-8"?>
-<w:styles xmlns:mc="http://schemas.openxmlformats.org/markup-compatibility/2006" xmlns:r="http://schemas.openxmlformats.org/officeDocument/2006/relationships" xmlns:w="http://schemas.openxmlformats.org/wordprocessingml/2006/main" xmlns:w14="http://schemas.microsoft.com/office/word/2010/wordml" mc:Ignorable="w14">
+<w:styles xmlns:r="http://schemas.openxmlformats.org/officeDocument/2006/relationships" xmlns:w="http://schemas.openxmlformats.org/wordprocessingml/2006/main">
   <w:docDefaults>
     <w:rPrDefault>
       <w:rPr>
@@ -1674,7 +2443,6 @@
   <w:style w:type="character" w:default="1" w:styleId="DefaultParagraphFont">
     <w:name w:val="Default Paragraph Font"/>
     <w:uiPriority w:val="1"/>
-    <w:semiHidden/>
     <w:unhideWhenUsed/>
   </w:style>
   <w:style w:type="table" w:default="1" w:styleId="TableNormal">
@@ -1682,6 +2450,7 @@
     <w:uiPriority w:val="99"/>
     <w:semiHidden/>
     <w:unhideWhenUsed/>
+    <w:qFormat/>
     <w:tblPr>
       <w:tblInd w:w="0" w:type="dxa"/>
       <w:tblCellMar>

</xml_diff>